<commit_message>
Descripcion de casos de uso
</commit_message>
<xml_diff>
--- a/Requerimientos/CU- DUEV.docx
+++ b/Requerimientos/CU- DUEV.docx
@@ -3126,6 +3126,26 @@
                 <w:rFonts w:ascii="Times New Roman" w:hAnsi="Times New Roman" w:cs="Times New Roman"/>
                 <w:lang w:val="es-ES"/>
               </w:rPr>
+              <w:t>El denunciante presiona “Aceptar”</w:t>
+            </w:r>
+          </w:p>
+          <w:p>
+            <w:pPr>
+              <w:pStyle w:val="Prrafodelista"/>
+              <w:numPr>
+                <w:ilvl w:val="0"/>
+                <w:numId w:val="18"/>
+              </w:numPr>
+              <w:rPr>
+                <w:rFonts w:ascii="Times New Roman" w:hAnsi="Times New Roman" w:cs="Times New Roman"/>
+                <w:lang w:val="es-ES"/>
+              </w:rPr>
+            </w:pPr>
+            <w:r>
+              <w:rPr>
+                <w:rFonts w:ascii="Times New Roman" w:hAnsi="Times New Roman" w:cs="Times New Roman"/>
+                <w:lang w:val="es-ES"/>
+              </w:rPr>
               <w:t>El sistema r</w:t>
             </w:r>
             <w:r>
@@ -3133,7 +3153,21 @@
                 <w:rFonts w:ascii="Times New Roman" w:hAnsi="Times New Roman" w:cs="Times New Roman"/>
                 <w:lang w:val="es-ES"/>
               </w:rPr>
-              <w:t>egresa al FN-2.</w:t>
+              <w:t>egresa al FN-</w:t>
+            </w:r>
+            <w:r>
+              <w:rPr>
+                <w:rFonts w:ascii="Times New Roman" w:hAnsi="Times New Roman" w:cs="Times New Roman"/>
+                <w:lang w:val="es-ES"/>
+              </w:rPr>
+              <w:t>3</w:t>
+            </w:r>
+            <w:r>
+              <w:rPr>
+                <w:rFonts w:ascii="Times New Roman" w:hAnsi="Times New Roman" w:cs="Times New Roman"/>
+                <w:lang w:val="es-ES"/>
+              </w:rPr>
+              <w:t>.</w:t>
             </w:r>
           </w:p>
         </w:tc>
@@ -6120,7 +6154,16 @@
                 <w:rFonts w:ascii="Times New Roman" w:hAnsi="Times New Roman" w:cs="Times New Roman"/>
                 <w:lang w:val="es-ES"/>
               </w:rPr>
-              <w:t>PRE-1 Existen denuncias por parte de los alumnos (Denunciante).</w:t>
+              <w:t>PRE-1 Existen denuncias por parte de los alumnos (</w:t>
+            </w:r>
+            <w:bookmarkStart w:id="1" w:name="_GoBack"/>
+            <w:bookmarkEnd w:id="1"/>
+            <w:r>
+              <w:rPr>
+                <w:rFonts w:ascii="Times New Roman" w:hAnsi="Times New Roman" w:cs="Times New Roman"/>
+                <w:lang w:val="es-ES"/>
+              </w:rPr>
+              <w:t>Denunciante).</w:t>
             </w:r>
           </w:p>
           <w:p>
@@ -6989,8 +7032,6 @@
                 <w:lang w:val="es-ES"/>
               </w:rPr>
             </w:pPr>
-            <w:bookmarkStart w:id="1" w:name="_GoBack"/>
-            <w:bookmarkEnd w:id="1"/>
           </w:p>
         </w:tc>
       </w:tr>

</xml_diff>

<commit_message>
Casos de Uso DEUV
</commit_message>
<xml_diff>
--- a/Requerimientos/CU- DUEV.docx
+++ b/Requerimientos/CU- DUEV.docx
@@ -419,15 +419,32 @@
               <w:rPr>
                 <w:rFonts w:ascii="Times New Roman" w:hAnsi="Times New Roman" w:cs="Times New Roman"/>
               </w:rPr>
-              <w:t xml:space="preserve">Permite a un </w:t>
-            </w:r>
-            <w:r>
-              <w:rPr>
-                <w:rFonts w:ascii="Times New Roman" w:hAnsi="Times New Roman" w:cs="Times New Roman"/>
-                <w:b/>
+              <w:t>Este caso de uso le p</w:t>
+            </w:r>
+            <w:r>
+              <w:rPr>
+                <w:rFonts w:ascii="Times New Roman" w:hAnsi="Times New Roman" w:cs="Times New Roman"/>
+              </w:rPr>
+              <w:t>ermite a</w:t>
+            </w:r>
+            <w:r>
+              <w:rPr>
+                <w:rFonts w:ascii="Times New Roman" w:hAnsi="Times New Roman" w:cs="Times New Roman"/>
+              </w:rPr>
+              <w:t>l</w:t>
+            </w:r>
+            <w:r>
+              <w:rPr>
+                <w:rFonts w:ascii="Times New Roman" w:hAnsi="Times New Roman" w:cs="Times New Roman"/>
+              </w:rPr>
+              <w:t xml:space="preserve"> </w:t>
+            </w:r>
+            <w:r>
+              <w:rPr>
+                <w:rFonts w:ascii="Times New Roman" w:hAnsi="Times New Roman" w:cs="Times New Roman"/>
                 <w:bCs/>
               </w:rPr>
-              <w:t xml:space="preserve">Denunciante </w:t>
+              <w:t xml:space="preserve">alumno (denunciante) </w:t>
             </w:r>
             <w:r>
               <w:rPr>
@@ -438,16 +455,24 @@
             <w:r>
               <w:rPr>
                 <w:rFonts w:ascii="Times New Roman" w:hAnsi="Times New Roman" w:cs="Times New Roman"/>
-                <w:b/>
                 <w:bCs/>
               </w:rPr>
-              <w:t xml:space="preserve">denuncia </w:t>
-            </w:r>
-            <w:r>
-              <w:rPr>
-                <w:rFonts w:ascii="Times New Roman" w:hAnsi="Times New Roman" w:cs="Times New Roman"/>
-              </w:rPr>
-              <w:t>dentro del sistema para que esta sea, evaluada y posteriormente se de una respuesta acerca del caso.</w:t>
+              <w:t>denuncia</w:t>
+            </w:r>
+            <w:r>
+              <w:rPr>
+                <w:rFonts w:ascii="Times New Roman" w:hAnsi="Times New Roman" w:cs="Times New Roman"/>
+                <w:b/>
+                <w:bCs/>
+              </w:rPr>
+              <w:t xml:space="preserve"> </w:t>
+            </w:r>
+            <w:r>
+              <w:rPr>
+                <w:rFonts w:ascii="Times New Roman" w:hAnsi="Times New Roman" w:cs="Times New Roman"/>
+                <w:bCs/>
+              </w:rPr>
+              <w:t>en proceso.</w:t>
             </w:r>
           </w:p>
         </w:tc>
@@ -863,7 +888,6 @@
             <w:r>
               <w:rPr>
                 <w:rFonts w:ascii="Times New Roman" w:hAnsi="Times New Roman" w:cs="Times New Roman"/>
-                <w:b/>
                 <w:bCs/>
               </w:rPr>
               <w:t xml:space="preserve">asunto </w:t>
@@ -897,7 +921,6 @@
             <w:r>
               <w:rPr>
                 <w:rFonts w:ascii="Times New Roman" w:hAnsi="Times New Roman" w:cs="Times New Roman"/>
-                <w:b/>
                 <w:bCs/>
               </w:rPr>
               <w:t>denuncia.</w:t>
@@ -916,7 +939,15 @@
               <w:rPr>
                 <w:rFonts w:ascii="Times New Roman" w:hAnsi="Times New Roman" w:cs="Times New Roman"/>
               </w:rPr>
-              <w:t>posteriormente se almacena en la base de datos del sistema</w:t>
+              <w:t>posteriorment</w:t>
+            </w:r>
+            <w:bookmarkStart w:id="0" w:name="_GoBack"/>
+            <w:bookmarkEnd w:id="0"/>
+            <w:r>
+              <w:rPr>
+                <w:rFonts w:ascii="Times New Roman" w:hAnsi="Times New Roman" w:cs="Times New Roman"/>
+              </w:rPr>
+              <w:t>e se almacena en la base de datos del sistema</w:t>
             </w:r>
             <w:r>
               <w:rPr>
@@ -929,7 +960,19 @@
               <w:rPr>
                 <w:rFonts w:ascii="Times New Roman" w:hAnsi="Times New Roman" w:cs="Times New Roman"/>
               </w:rPr>
-              <w:t>y esta sea evaluada por un personal autorizado.</w:t>
+              <w:t xml:space="preserve">y </w:t>
+            </w:r>
+            <w:r>
+              <w:rPr>
+                <w:rFonts w:ascii="Times New Roman" w:hAnsi="Times New Roman" w:cs="Times New Roman"/>
+              </w:rPr>
+              <w:t xml:space="preserve">es </w:t>
+            </w:r>
+            <w:r>
+              <w:rPr>
+                <w:rFonts w:ascii="Times New Roman" w:hAnsi="Times New Roman" w:cs="Times New Roman"/>
+              </w:rPr>
+              <w:t>evaluada por un personal autorizado.</w:t>
             </w:r>
           </w:p>
           <w:p>
@@ -966,10 +1009,17 @@
             <w:r>
               <w:rPr>
                 <w:rFonts w:ascii="Times New Roman" w:hAnsi="Times New Roman" w:cs="Times New Roman"/>
-                <w:b/>
                 <w:bCs/>
               </w:rPr>
-              <w:t xml:space="preserve">Denunciante </w:t>
+              <w:t>alumno (denunciante)</w:t>
+            </w:r>
+            <w:r>
+              <w:rPr>
+                <w:rFonts w:ascii="Times New Roman" w:hAnsi="Times New Roman" w:cs="Times New Roman"/>
+                <w:b/>
+                <w:bCs/>
+              </w:rPr>
+              <w:t xml:space="preserve"> </w:t>
             </w:r>
             <w:r>
               <w:rPr>
@@ -980,7 +1030,6 @@
             <w:r>
               <w:rPr>
                 <w:rFonts w:ascii="Times New Roman" w:hAnsi="Times New Roman" w:cs="Times New Roman"/>
-                <w:b/>
                 <w:bCs/>
               </w:rPr>
               <w:t>asunto</w:t>
@@ -994,10 +1043,17 @@
             <w:r>
               <w:rPr>
                 <w:rFonts w:ascii="Times New Roman" w:hAnsi="Times New Roman" w:cs="Times New Roman"/>
-                <w:b/>
                 <w:bCs/>
               </w:rPr>
-              <w:t xml:space="preserve">denuncia </w:t>
+              <w:t>denuncia</w:t>
+            </w:r>
+            <w:r>
+              <w:rPr>
+                <w:rFonts w:ascii="Times New Roman" w:hAnsi="Times New Roman" w:cs="Times New Roman"/>
+                <w:b/>
+                <w:bCs/>
+              </w:rPr>
+              <w:t xml:space="preserve"> </w:t>
             </w:r>
             <w:r>
               <w:rPr>
@@ -1051,10 +1107,17 @@
             <w:r>
               <w:rPr>
                 <w:rFonts w:ascii="Times New Roman" w:hAnsi="Times New Roman" w:cs="Times New Roman"/>
-                <w:b/>
                 <w:bCs/>
               </w:rPr>
-              <w:t xml:space="preserve">denuncia </w:t>
+              <w:t>denuncia</w:t>
+            </w:r>
+            <w:r>
+              <w:rPr>
+                <w:rFonts w:ascii="Times New Roman" w:hAnsi="Times New Roman" w:cs="Times New Roman"/>
+                <w:b/>
+                <w:bCs/>
+              </w:rPr>
+              <w:t xml:space="preserve"> </w:t>
             </w:r>
             <w:r>
               <w:rPr>
@@ -1065,10 +1128,17 @@
             <w:r>
               <w:rPr>
                 <w:rFonts w:ascii="Times New Roman" w:hAnsi="Times New Roman" w:cs="Times New Roman"/>
-                <w:b/>
                 <w:bCs/>
               </w:rPr>
-              <w:t xml:space="preserve">Denunciante </w:t>
+              <w:t>alumno</w:t>
+            </w:r>
+            <w:r>
+              <w:rPr>
+                <w:rFonts w:ascii="Times New Roman" w:hAnsi="Times New Roman" w:cs="Times New Roman"/>
+                <w:b/>
+                <w:bCs/>
+              </w:rPr>
+              <w:t xml:space="preserve"> </w:t>
             </w:r>
             <w:r>
               <w:rPr>
@@ -1113,10 +1183,17 @@
             <w:r>
               <w:rPr>
                 <w:rFonts w:ascii="Times New Roman" w:hAnsi="Times New Roman" w:cs="Times New Roman"/>
-                <w:b/>
                 <w:bCs/>
               </w:rPr>
-              <w:t xml:space="preserve">Denunciante </w:t>
+              <w:t>alumno</w:t>
+            </w:r>
+            <w:r>
+              <w:rPr>
+                <w:rFonts w:ascii="Times New Roman" w:hAnsi="Times New Roman" w:cs="Times New Roman"/>
+                <w:b/>
+                <w:bCs/>
+              </w:rPr>
+              <w:t xml:space="preserve"> </w:t>
             </w:r>
             <w:r>
               <w:rPr>
@@ -1266,7 +1343,25 @@
               <w:rPr>
                 <w:rFonts w:ascii="Times New Roman" w:hAnsi="Times New Roman" w:cs="Times New Roman"/>
               </w:rPr>
-              <w:t xml:space="preserve">notifica al usuario “Debe redactar la </w:t>
+              <w:t xml:space="preserve">notifica al </w:t>
+            </w:r>
+            <w:r>
+              <w:rPr>
+                <w:rFonts w:ascii="Times New Roman" w:hAnsi="Times New Roman" w:cs="Times New Roman"/>
+              </w:rPr>
+              <w:t>alumno</w:t>
+            </w:r>
+            <w:r>
+              <w:rPr>
+                <w:rFonts w:ascii="Times New Roman" w:hAnsi="Times New Roman" w:cs="Times New Roman"/>
+              </w:rPr>
+              <w:t xml:space="preserve"> “Debe redactar la </w:t>
+            </w:r>
+            <w:r>
+              <w:rPr>
+                <w:rFonts w:ascii="Times New Roman" w:hAnsi="Times New Roman" w:cs="Times New Roman"/>
+              </w:rPr>
+              <w:t>denuncia</w:t>
             </w:r>
             <w:r>
               <w:rPr>
@@ -1274,7 +1369,7 @@
                 <w:b/>
                 <w:bCs/>
               </w:rPr>
-              <w:t xml:space="preserve">denuncia </w:t>
+              <w:t xml:space="preserve"> </w:t>
             </w:r>
             <w:r>
               <w:rPr>
@@ -1285,10 +1380,17 @@
             <w:r>
               <w:rPr>
                 <w:rFonts w:ascii="Times New Roman" w:hAnsi="Times New Roman" w:cs="Times New Roman"/>
-                <w:b/>
                 <w:bCs/>
               </w:rPr>
-              <w:t xml:space="preserve">asunto </w:t>
+              <w:t>asunto</w:t>
+            </w:r>
+            <w:r>
+              <w:rPr>
+                <w:rFonts w:ascii="Times New Roman" w:hAnsi="Times New Roman" w:cs="Times New Roman"/>
+                <w:b/>
+                <w:bCs/>
+              </w:rPr>
+              <w:t xml:space="preserve"> </w:t>
             </w:r>
             <w:r>
               <w:rPr>
@@ -1319,10 +1421,17 @@
             <w:r>
               <w:rPr>
                 <w:rFonts w:ascii="Times New Roman" w:hAnsi="Times New Roman" w:cs="Times New Roman"/>
-                <w:b/>
                 <w:bCs/>
               </w:rPr>
-              <w:t xml:space="preserve">Denunciante </w:t>
+              <w:t>alumno</w:t>
+            </w:r>
+            <w:r>
+              <w:rPr>
+                <w:rFonts w:ascii="Times New Roman" w:hAnsi="Times New Roman" w:cs="Times New Roman"/>
+                <w:b/>
+                <w:bCs/>
+              </w:rPr>
+              <w:t xml:space="preserve"> </w:t>
             </w:r>
             <w:r>
               <w:rPr>
@@ -5477,7 +5586,7 @@
                 <w:lang w:val="es-ES"/>
               </w:rPr>
             </w:pPr>
-            <w:bookmarkStart w:id="0" w:name="_Hlk514632165"/>
+            <w:bookmarkStart w:id="1" w:name="_Hlk514632165"/>
             <w:r>
               <w:rPr>
                 <w:rFonts w:ascii="Times New Roman" w:hAnsi="Times New Roman" w:cs="Times New Roman"/>
@@ -6154,16 +6263,7 @@
                 <w:rFonts w:ascii="Times New Roman" w:hAnsi="Times New Roman" w:cs="Times New Roman"/>
                 <w:lang w:val="es-ES"/>
               </w:rPr>
-              <w:t>PRE-1 Existen denuncias por parte de los alumnos (</w:t>
-            </w:r>
-            <w:bookmarkStart w:id="1" w:name="_GoBack"/>
-            <w:bookmarkEnd w:id="1"/>
-            <w:r>
-              <w:rPr>
-                <w:rFonts w:ascii="Times New Roman" w:hAnsi="Times New Roman" w:cs="Times New Roman"/>
-                <w:lang w:val="es-ES"/>
-              </w:rPr>
-              <w:t>Denunciante).</w:t>
+              <w:t>PRE-1 Existen denuncias por parte de los alumnos (Denunciante).</w:t>
             </w:r>
           </w:p>
           <w:p>
@@ -7346,7 +7446,7 @@
           </w:p>
         </w:tc>
       </w:tr>
-      <w:bookmarkEnd w:id="0"/>
+      <w:bookmarkEnd w:id="1"/>
     </w:tbl>
     <w:p>
       <w:pPr>
@@ -7386,7 +7486,7 @@
   <w:abstractNum w:abstractNumId="0" w15:restartNumberingAfterBreak="0">
     <w:nsid w:val="D67E4A6C"/>
     <w:multiLevelType w:val="singleLevel"/>
-    <w:tmpl w:val="D67E4A6C"/>
+    <w:tmpl w:val="D5AE15B6"/>
     <w:lvl w:ilvl="0">
       <w:start w:val="1"/>
       <w:numFmt w:val="bullet"/>
@@ -7400,6 +7500,7 @@
       </w:pPr>
       <w:rPr>
         <w:rFonts w:ascii="Wingdings" w:hAnsi="Wingdings" w:hint="default"/>
+        <w:b w:val="0"/>
       </w:rPr>
     </w:lvl>
   </w:abstractNum>

</xml_diff>